<commit_message>
Added content from todays meeting
today is 13/11/18
</commit_message>
<xml_diff>
--- a/Draft requirements.docx
+++ b/Draft requirements.docx
@@ -3,195 +3,443 @@
 <w:document xmlns:wpc="http://schemas.microsoft.com/office/word/2010/wordprocessingCanvas" xmlns:cx="http://schemas.microsoft.com/office/drawing/2014/chartex" xmlns:cx1="http://schemas.microsoft.com/office/drawing/2015/9/8/chartex" xmlns:cx2="http://schemas.microsoft.com/office/drawing/2015/10/21/chartex" xmlns:cx3="http://schemas.microsoft.com/office/drawing/2016/5/9/chartex" xmlns:cx4="http://schemas.microsoft.com/office/drawing/2016/5/10/chartex" xmlns:cx5="http://schemas.microsoft.com/office/drawing/2016/5/11/chartex" xmlns:cx6="http://schemas.microsoft.com/office/drawing/2016/5/12/chartex" xmlns:cx7="http://schemas.microsoft.com/office/drawing/2016/5/13/chartex" xmlns:cx8="http://schemas.microsoft.com/office/drawing/2016/5/14/chartex" xmlns:mc="http://schemas.openxmlformats.org/markup-compatibility/2006" xmlns:aink="http://schemas.microsoft.com/office/drawing/2016/ink" xmlns:am3d="http://schemas.microsoft.com/office/drawing/2017/model3d" xmlns:o="urn:schemas-microsoft-com:office:office" xmlns:r="http://schemas.openxmlformats.org/officeDocument/2006/relationships" xmlns:m="http://schemas.openxmlformats.org/officeDocument/2006/math" xmlns:v="urn:schemas-microsoft-com:vml" xmlns:wp14="http://schemas.microsoft.com/office/word/2010/wordprocessingDrawing" xmlns:wp="http://schemas.openxmlformats.org/drawingml/2006/wordprocessingDrawing" xmlns:w10="urn:schemas-microsoft-com:office:word" xmlns:w="http://schemas.openxmlformats.org/wordprocessingml/2006/main" xmlns:w14="http://schemas.microsoft.com/office/word/2010/wordml" xmlns:w15="http://schemas.microsoft.com/office/word/2012/wordml" xmlns:w16cid="http://schemas.microsoft.com/office/word/2016/wordml/cid" xmlns:w16se="http://schemas.microsoft.com/office/word/2015/wordml/symex" xmlns:wpg="http://schemas.microsoft.com/office/word/2010/wordprocessingGroup" xmlns:wpi="http://schemas.microsoft.com/office/word/2010/wordprocessingInk" xmlns:wne="http://schemas.microsoft.com/office/word/2006/wordml" xmlns:wps="http://schemas.microsoft.com/office/word/2010/wordprocessingShape" mc:Ignorable="w14 w15 w16se w16cid wp14">
   <w:body>
     <w:p>
-      <w:r>
-        <w:t>Draft requirements for application:</w:t>
+      <w:pPr>
+        <w:rPr>
+          <w:b/>
+          <w:sz w:val="24"/>
+        </w:rPr>
+      </w:pPr>
+      <w:r>
+        <w:rPr>
+          <w:b/>
+          <w:sz w:val="24"/>
+        </w:rPr>
+        <w:t>Data</w:t>
+      </w:r>
+    </w:p>
+    <w:p>
+      <w:r>
+        <w:t>The following data must be accessible for the user</w:t>
+      </w:r>
+    </w:p>
+    <w:p>
+      <w:pPr>
+        <w:pStyle w:val="ListParagraph"/>
+        <w:numPr>
+          <w:ilvl w:val="0"/>
+          <w:numId w:val="4"/>
+        </w:numPr>
+      </w:pPr>
+      <w:r>
+        <w:t>Floor plans which are colour coded for categories (tutor room, teaching space etc.)</w:t>
+      </w:r>
+    </w:p>
+    <w:p>
+      <w:pPr>
+        <w:pStyle w:val="ListParagraph"/>
+        <w:numPr>
+          <w:ilvl w:val="1"/>
+          <w:numId w:val="4"/>
+        </w:numPr>
+      </w:pPr>
+      <w:r>
+        <w:t>Which are out of hours sections</w:t>
+      </w:r>
+    </w:p>
+    <w:p>
+      <w:pPr>
+        <w:pStyle w:val="ListParagraph"/>
+        <w:numPr>
+          <w:ilvl w:val="0"/>
+          <w:numId w:val="4"/>
+        </w:numPr>
+      </w:pPr>
+      <w:r>
+        <w:t>Tutor room locations</w:t>
+      </w:r>
+    </w:p>
+    <w:p>
+      <w:pPr>
+        <w:pStyle w:val="ListParagraph"/>
+        <w:numPr>
+          <w:ilvl w:val="0"/>
+          <w:numId w:val="4"/>
+        </w:numPr>
+      </w:pPr>
+      <w:r>
+        <w:t xml:space="preserve">Tutor profiles </w:t>
+      </w:r>
+      <w:proofErr w:type="spellStart"/>
+      <w:r>
+        <w:t>inc.</w:t>
+      </w:r>
+      <w:proofErr w:type="spellEnd"/>
+      <w:r>
+        <w:t xml:space="preserve"> photo</w:t>
+      </w:r>
+    </w:p>
+    <w:p>
+      <w:pPr>
+        <w:pStyle w:val="ListParagraph"/>
+        <w:numPr>
+          <w:ilvl w:val="0"/>
+          <w:numId w:val="4"/>
+        </w:numPr>
+      </w:pPr>
+      <w:r>
+        <w:t>Open day tour guide</w:t>
+      </w:r>
+    </w:p>
+    <w:p>
+      <w:pPr>
+        <w:pStyle w:val="ListParagraph"/>
+        <w:numPr>
+          <w:ilvl w:val="0"/>
+          <w:numId w:val="4"/>
+        </w:numPr>
+      </w:pPr>
+      <w:r>
+        <w:t>Photos of building interior and exterior</w:t>
+      </w:r>
+    </w:p>
+    <w:p>
+      <w:pPr>
+        <w:pStyle w:val="ListParagraph"/>
+        <w:numPr>
+          <w:ilvl w:val="0"/>
+          <w:numId w:val="4"/>
+        </w:numPr>
+      </w:pPr>
+      <w:r>
+        <w:t>Café menu</w:t>
+      </w:r>
+    </w:p>
+    <w:p>
+      <w:pPr>
+        <w:pStyle w:val="ListParagraph"/>
+        <w:numPr>
+          <w:ilvl w:val="0"/>
+          <w:numId w:val="4"/>
+        </w:numPr>
+      </w:pPr>
+      <w:r>
+        <w:t>Vending machine locations</w:t>
+      </w:r>
+    </w:p>
+    <w:p>
+      <w:pPr>
+        <w:pStyle w:val="ListParagraph"/>
+        <w:numPr>
+          <w:ilvl w:val="0"/>
+          <w:numId w:val="4"/>
+        </w:numPr>
+      </w:pPr>
+      <w:r>
+        <w:t>Fire procedure</w:t>
+      </w:r>
+    </w:p>
+    <w:p>
+      <w:pPr>
+        <w:pStyle w:val="ListParagraph"/>
+        <w:numPr>
+          <w:ilvl w:val="0"/>
+          <w:numId w:val="4"/>
+        </w:numPr>
+      </w:pPr>
+      <w:r>
+        <w:t>Audio guides for navigation (optional download – hosted on website)</w:t>
+      </w:r>
+    </w:p>
+    <w:p>
+      <w:pPr>
+        <w:pStyle w:val="ListParagraph"/>
+        <w:numPr>
+          <w:ilvl w:val="0"/>
+          <w:numId w:val="4"/>
+        </w:numPr>
+      </w:pPr>
+      <w:r>
+        <w:t>Wheelchair accessible navigation guide</w:t>
+      </w:r>
+    </w:p>
+    <w:p>
+      <w:pPr>
+        <w:pStyle w:val="ListParagraph"/>
+        <w:numPr>
+          <w:ilvl w:val="0"/>
+          <w:numId w:val="4"/>
+        </w:numPr>
+      </w:pPr>
+      <w:r>
+        <w:t>Location and description of architectural features</w:t>
+      </w:r>
+    </w:p>
+    <w:p>
+      <w:pPr>
+        <w:pStyle w:val="ListParagraph"/>
+        <w:numPr>
+          <w:ilvl w:val="0"/>
+          <w:numId w:val="4"/>
+        </w:numPr>
+      </w:pPr>
+      <w:r>
+        <w:t>Opening and closing times of buildings and cafe</w:t>
+      </w:r>
+    </w:p>
+    <w:p>
+      <w:pPr>
+        <w:rPr>
+          <w:b/>
+          <w:sz w:val="24"/>
+        </w:rPr>
+      </w:pPr>
+      <w:r>
+        <w:rPr>
+          <w:b/>
+          <w:sz w:val="24"/>
+        </w:rPr>
+        <w:t>Design</w:t>
+      </w:r>
+    </w:p>
+    <w:p>
+      <w:r>
+        <w:t>The following design elements will be met</w:t>
+      </w:r>
+    </w:p>
+    <w:p>
+      <w:pPr>
+        <w:pStyle w:val="ListParagraph"/>
+        <w:numPr>
+          <w:ilvl w:val="0"/>
+          <w:numId w:val="4"/>
+        </w:numPr>
+      </w:pPr>
+      <w:r>
+        <w:t>Dark more for users to turn on or off</w:t>
+      </w:r>
+    </w:p>
+    <w:p>
+      <w:pPr>
+        <w:pStyle w:val="ListParagraph"/>
+        <w:numPr>
+          <w:ilvl w:val="0"/>
+          <w:numId w:val="4"/>
+        </w:numPr>
+      </w:pPr>
+      <w:r>
+        <w:t>Accessibility features included</w:t>
+      </w:r>
+    </w:p>
+    <w:p>
+      <w:pPr>
+        <w:pStyle w:val="ListParagraph"/>
+        <w:numPr>
+          <w:ilvl w:val="1"/>
+          <w:numId w:val="4"/>
+        </w:numPr>
+      </w:pPr>
+      <w:r>
+        <w:t>Colour blindness</w:t>
+      </w:r>
+    </w:p>
+    <w:p>
+      <w:pPr>
+        <w:pStyle w:val="ListParagraph"/>
+        <w:numPr>
+          <w:ilvl w:val="1"/>
+          <w:numId w:val="4"/>
+        </w:numPr>
+      </w:pPr>
+      <w:r>
+        <w:t>Change text size</w:t>
+      </w:r>
+    </w:p>
+    <w:p>
+      <w:pPr>
+        <w:pStyle w:val="ListParagraph"/>
+        <w:numPr>
+          <w:ilvl w:val="0"/>
+          <w:numId w:val="4"/>
+        </w:numPr>
+      </w:pPr>
+      <w:r>
+        <w:t>Menu swipe from left</w:t>
+      </w:r>
+    </w:p>
+    <w:p>
+      <w:pPr>
+        <w:pStyle w:val="ListParagraph"/>
+        <w:numPr>
+          <w:ilvl w:val="0"/>
+          <w:numId w:val="4"/>
+        </w:numPr>
+      </w:pPr>
+      <w:r>
+        <w:t>Search button</w:t>
+      </w:r>
+    </w:p>
+    <w:p>
+      <w:pPr>
+        <w:pStyle w:val="ListParagraph"/>
+        <w:numPr>
+          <w:ilvl w:val="0"/>
+          <w:numId w:val="4"/>
+        </w:numPr>
+      </w:pPr>
+      <w:r>
+        <w:t>Title section with menu icon</w:t>
+      </w:r>
+    </w:p>
+    <w:p>
+      <w:pPr>
+        <w:pStyle w:val="ListParagraph"/>
+        <w:numPr>
+          <w:ilvl w:val="0"/>
+          <w:numId w:val="4"/>
+        </w:numPr>
+      </w:pPr>
+      <w:r>
+        <w:t xml:space="preserve">Colour coded (for floor numbers) bullet points and button pressed </w:t>
+      </w:r>
+    </w:p>
+    <w:p>
+      <w:pPr>
+        <w:rPr>
+          <w:b/>
+          <w:sz w:val="24"/>
+        </w:rPr>
+      </w:pPr>
+      <w:r>
+        <w:rPr>
+          <w:b/>
+          <w:sz w:val="24"/>
+        </w:rPr>
+        <w:t>Features</w:t>
+      </w:r>
+    </w:p>
+    <w:p>
+      <w:r>
+        <w:t>The following features will be implemented</w:t>
+      </w:r>
+    </w:p>
+    <w:p>
+      <w:pPr>
+        <w:pStyle w:val="ListParagraph"/>
+        <w:numPr>
+          <w:ilvl w:val="0"/>
+          <w:numId w:val="5"/>
+        </w:numPr>
+      </w:pPr>
+      <w:r>
+        <w:t>Search for tutor/room</w:t>
+      </w:r>
+    </w:p>
+    <w:p>
+      <w:pPr>
+        <w:pStyle w:val="ListParagraph"/>
+        <w:numPr>
+          <w:ilvl w:val="0"/>
+          <w:numId w:val="5"/>
+        </w:numPr>
+      </w:pPr>
+      <w:r>
+        <w:t>Direction</w:t>
+      </w:r>
+      <w:r>
+        <w:t>s</w:t>
+      </w:r>
+    </w:p>
+    <w:p>
+      <w:pPr>
+        <w:pStyle w:val="ListParagraph"/>
+        <w:numPr>
+          <w:ilvl w:val="1"/>
+          <w:numId w:val="5"/>
+        </w:numPr>
+      </w:pPr>
+      <w:r>
+        <w:t xml:space="preserve"> </w:t>
+      </w:r>
+      <w:r>
+        <w:t>F</w:t>
+      </w:r>
+      <w:r>
+        <w:t>rom location in building to another location in the building</w:t>
+      </w:r>
+    </w:p>
+    <w:p>
+      <w:pPr>
+        <w:pStyle w:val="ListParagraph"/>
+        <w:numPr>
+          <w:ilvl w:val="1"/>
+          <w:numId w:val="5"/>
+        </w:numPr>
+      </w:pPr>
+      <w:r>
+        <w:t>To the building from another location</w:t>
+      </w:r>
+    </w:p>
+    <w:p>
+      <w:pPr>
+        <w:pStyle w:val="ListParagraph"/>
+        <w:numPr>
+          <w:ilvl w:val="0"/>
+          <w:numId w:val="5"/>
+        </w:numPr>
+      </w:pPr>
+      <w:r>
+        <w:t>Architectural features tour guide</w:t>
+      </w:r>
+    </w:p>
+    <w:p>
+      <w:pPr>
+        <w:pStyle w:val="ListParagraph"/>
+        <w:numPr>
+          <w:ilvl w:val="0"/>
+          <w:numId w:val="5"/>
+        </w:numPr>
+      </w:pPr>
+      <w:r>
+        <w:t>Open day mode</w:t>
+      </w:r>
+    </w:p>
+    <w:p>
+      <w:pPr>
+        <w:pStyle w:val="ListParagraph"/>
+        <w:numPr>
+          <w:ilvl w:val="1"/>
+          <w:numId w:val="5"/>
+        </w:numPr>
+      </w:pPr>
+      <w:r>
+        <w:t>Guide around building showing rooms and features</w:t>
+      </w:r>
+    </w:p>
+    <w:p>
+      <w:pPr>
+        <w:pStyle w:val="ListParagraph"/>
+        <w:numPr>
+          <w:ilvl w:val="1"/>
+          <w:numId w:val="5"/>
+        </w:numPr>
+      </w:pPr>
+      <w:r>
+        <w:t>Directions to nearby attractions in Newcastle</w:t>
+      </w:r>
+    </w:p>
+    <w:p>
+      <w:pPr>
+        <w:pStyle w:val="ListParagraph"/>
+        <w:numPr>
+          <w:ilvl w:val="0"/>
+          <w:numId w:val="5"/>
+        </w:numPr>
+      </w:pPr>
+      <w:r>
+        <w:t>News feed of events</w:t>
       </w:r>
       <w:bookmarkStart w:id="0" w:name="_GoBack"/>
       <w:bookmarkEnd w:id="0"/>
-    </w:p>
-    <w:p>
-      <w:pPr>
-        <w:pStyle w:val="ListParagraph"/>
-        <w:numPr>
-          <w:ilvl w:val="0"/>
-          <w:numId w:val="2"/>
-        </w:numPr>
-        <w:spacing w:after="0" w:line="240" w:lineRule="auto"/>
-      </w:pPr>
-      <w:r>
-        <w:t xml:space="preserve">Left hand side pull out, Different tags that go to different pages, each floor and </w:t>
-      </w:r>
-      <w:proofErr w:type="spellStart"/>
-      <w:proofErr w:type="gramStart"/>
-      <w:r>
-        <w:t>a</w:t>
-      </w:r>
-      <w:proofErr w:type="spellEnd"/>
-      <w:proofErr w:type="gramEnd"/>
-      <w:r>
-        <w:t xml:space="preserve"> office search section.</w:t>
-      </w:r>
-    </w:p>
-    <w:p>
-      <w:pPr>
-        <w:pStyle w:val="ListParagraph"/>
-        <w:numPr>
-          <w:ilvl w:val="0"/>
-          <w:numId w:val="2"/>
-        </w:numPr>
-        <w:spacing w:after="0" w:line="240" w:lineRule="auto"/>
-      </w:pPr>
-      <w:r>
-        <w:t>Simple Floor plans for each of the floors, could be used to show where rooms and offices are.</w:t>
-      </w:r>
-    </w:p>
-    <w:p>
-      <w:pPr>
-        <w:pStyle w:val="ListParagraph"/>
-        <w:numPr>
-          <w:ilvl w:val="0"/>
-          <w:numId w:val="2"/>
-        </w:numPr>
-        <w:spacing w:after="0" w:line="240" w:lineRule="auto"/>
-      </w:pPr>
-      <w:r>
-        <w:t xml:space="preserve">Gallery of room images/ a way for users to see what the room they are looking for looks like (Captions to show what they are). </w:t>
-      </w:r>
-    </w:p>
-    <w:p>
-      <w:pPr>
-        <w:pStyle w:val="ListParagraph"/>
-        <w:numPr>
-          <w:ilvl w:val="0"/>
-          <w:numId w:val="2"/>
-        </w:numPr>
-        <w:spacing w:after="0" w:line="240" w:lineRule="auto"/>
-      </w:pPr>
-      <w:r>
-        <w:t>Fire safety sections to say what to do in the event of a fire and where to go.</w:t>
-      </w:r>
-    </w:p>
-    <w:p>
-      <w:pPr>
-        <w:pStyle w:val="ListParagraph"/>
-        <w:numPr>
-          <w:ilvl w:val="0"/>
-          <w:numId w:val="2"/>
-        </w:numPr>
-        <w:spacing w:after="0" w:line="240" w:lineRule="auto"/>
-      </w:pPr>
-      <w:r>
-        <w:t>Out of hours’ sections, where to go to sign in/out. What is open and when.</w:t>
-      </w:r>
-    </w:p>
-    <w:p>
-      <w:pPr>
-        <w:pStyle w:val="ListParagraph"/>
-        <w:numPr>
-          <w:ilvl w:val="0"/>
-          <w:numId w:val="2"/>
-        </w:numPr>
-        <w:spacing w:after="0" w:line="240" w:lineRule="auto"/>
-      </w:pPr>
-      <w:r>
-        <w:t>Find an office section. Where each lecturer is and where their office is in the USB. A way to search for a certain lecturer to find their office.</w:t>
-      </w:r>
-    </w:p>
-    <w:p>
-      <w:pPr>
-        <w:pStyle w:val="ListParagraph"/>
-        <w:numPr>
-          <w:ilvl w:val="0"/>
-          <w:numId w:val="2"/>
-        </w:numPr>
-      </w:pPr>
-      <w:r>
-        <w:t>Have step by step instructions for directions.</w:t>
-      </w:r>
-    </w:p>
-    <w:p>
-      <w:pPr>
-        <w:pStyle w:val="ListParagraph"/>
-        <w:numPr>
-          <w:ilvl w:val="1"/>
-          <w:numId w:val="2"/>
-        </w:numPr>
-      </w:pPr>
-      <w:r>
-        <w:t>Cater for disabilities (e.g. wheel chair access).</w:t>
-      </w:r>
-    </w:p>
-    <w:p>
-      <w:pPr>
-        <w:pStyle w:val="ListParagraph"/>
-        <w:numPr>
-          <w:ilvl w:val="0"/>
-          <w:numId w:val="2"/>
-        </w:numPr>
-      </w:pPr>
-      <w:r>
-        <w:t>Show location and opening hours of USB.</w:t>
-      </w:r>
-    </w:p>
-    <w:p>
-      <w:pPr>
-        <w:pStyle w:val="ListParagraph"/>
-        <w:numPr>
-          <w:ilvl w:val="1"/>
-          <w:numId w:val="2"/>
-        </w:numPr>
-      </w:pPr>
-      <w:r>
-        <w:t>How to get to USB from key landmarks within Newcastle.</w:t>
-      </w:r>
-    </w:p>
-    <w:p>
-      <w:pPr>
-        <w:pStyle w:val="ListParagraph"/>
-        <w:numPr>
-          <w:ilvl w:val="1"/>
-          <w:numId w:val="2"/>
-        </w:numPr>
-      </w:pPr>
-      <w:r>
-        <w:t>Transport links (Bus, Metro).</w:t>
-      </w:r>
-    </w:p>
-    <w:p>
-      <w:pPr>
-        <w:pStyle w:val="ListParagraph"/>
-        <w:numPr>
-          <w:ilvl w:val="0"/>
-          <w:numId w:val="2"/>
-        </w:numPr>
-      </w:pPr>
-      <w:r>
-        <w:t>Provide options within the app to help with accessibility for various impairments (e.g. colour blind).</w:t>
-      </w:r>
-    </w:p>
-    <w:p>
-      <w:pPr>
-        <w:pStyle w:val="ListParagraph"/>
-        <w:numPr>
-          <w:ilvl w:val="0"/>
-          <w:numId w:val="2"/>
-        </w:numPr>
-      </w:pPr>
-      <w:r>
-        <w:t>Display additional information (e.g. vending machine location, water closet locations etc).</w:t>
-      </w:r>
-    </w:p>
-    <w:p>
-      <w:pPr>
-        <w:pStyle w:val="ListParagraph"/>
-        <w:numPr>
-          <w:ilvl w:val="0"/>
-          <w:numId w:val="2"/>
-        </w:numPr>
-      </w:pPr>
-      <w:r>
-        <w:t>Implement an open day mode</w:t>
-      </w:r>
     </w:p>
     <w:sectPr>
       <w:pgSz w:w="11906" w:h="16838"/>
@@ -206,6 +454,232 @@
 <file path=word/numbering.xml><?xml version="1.0" encoding="utf-8"?>
 <w:numbering xmlns:wpc="http://schemas.microsoft.com/office/word/2010/wordprocessingCanvas" xmlns:cx="http://schemas.microsoft.com/office/drawing/2014/chartex" xmlns:cx1="http://schemas.microsoft.com/office/drawing/2015/9/8/chartex" xmlns:cx2="http://schemas.microsoft.com/office/drawing/2015/10/21/chartex" xmlns:cx3="http://schemas.microsoft.com/office/drawing/2016/5/9/chartex" xmlns:cx4="http://schemas.microsoft.com/office/drawing/2016/5/10/chartex" xmlns:cx5="http://schemas.microsoft.com/office/drawing/2016/5/11/chartex" xmlns:cx6="http://schemas.microsoft.com/office/drawing/2016/5/12/chartex" xmlns:cx7="http://schemas.microsoft.com/office/drawing/2016/5/13/chartex" xmlns:cx8="http://schemas.microsoft.com/office/drawing/2016/5/14/chartex" xmlns:mc="http://schemas.openxmlformats.org/markup-compatibility/2006" xmlns:aink="http://schemas.microsoft.com/office/drawing/2016/ink" xmlns:am3d="http://schemas.microsoft.com/office/drawing/2017/model3d" xmlns:o="urn:schemas-microsoft-com:office:office" xmlns:r="http://schemas.openxmlformats.org/officeDocument/2006/relationships" xmlns:m="http://schemas.openxmlformats.org/officeDocument/2006/math" xmlns:v="urn:schemas-microsoft-com:vml" xmlns:wp14="http://schemas.microsoft.com/office/word/2010/wordprocessingDrawing" xmlns:wp="http://schemas.openxmlformats.org/drawingml/2006/wordprocessingDrawing" xmlns:w10="urn:schemas-microsoft-com:office:word" xmlns:w="http://schemas.openxmlformats.org/wordprocessingml/2006/main" xmlns:w14="http://schemas.microsoft.com/office/word/2010/wordml" xmlns:w15="http://schemas.microsoft.com/office/word/2012/wordml" xmlns:w16cid="http://schemas.microsoft.com/office/word/2016/wordml/cid" xmlns:w16se="http://schemas.microsoft.com/office/word/2015/wordml/symex" xmlns:wpg="http://schemas.microsoft.com/office/word/2010/wordprocessingGroup" xmlns:wpi="http://schemas.microsoft.com/office/word/2010/wordprocessingInk" xmlns:wne="http://schemas.microsoft.com/office/word/2006/wordml" xmlns:wps="http://schemas.microsoft.com/office/word/2010/wordprocessingShape" mc:Ignorable="w14 w15 w16se w16cid wp14">
   <w:abstractNum w:abstractNumId="0" w15:restartNumberingAfterBreak="0">
+    <w:nsid w:val="0F8F177F"/>
+    <w:multiLevelType w:val="hybridMultilevel"/>
+    <w:tmpl w:val="AF8AC71C"/>
+    <w:lvl w:ilvl="0" w:tplc="08090001">
+      <w:start w:val="1"/>
+      <w:numFmt w:val="bullet"/>
+      <w:lvlText w:val=""/>
+      <w:lvlJc w:val="left"/>
+      <w:pPr>
+        <w:ind w:left="720" w:hanging="360"/>
+      </w:pPr>
+      <w:rPr>
+        <w:rFonts w:ascii="Symbol" w:hAnsi="Symbol" w:hint="default"/>
+      </w:rPr>
+    </w:lvl>
+    <w:lvl w:ilvl="1" w:tplc="08090003">
+      <w:start w:val="1"/>
+      <w:numFmt w:val="bullet"/>
+      <w:lvlText w:val="o"/>
+      <w:lvlJc w:val="left"/>
+      <w:pPr>
+        <w:ind w:left="1440" w:hanging="360"/>
+      </w:pPr>
+      <w:rPr>
+        <w:rFonts w:ascii="Courier New" w:hAnsi="Courier New" w:cs="Courier New" w:hint="default"/>
+      </w:rPr>
+    </w:lvl>
+    <w:lvl w:ilvl="2" w:tplc="08090005" w:tentative="1">
+      <w:start w:val="1"/>
+      <w:numFmt w:val="bullet"/>
+      <w:lvlText w:val=""/>
+      <w:lvlJc w:val="left"/>
+      <w:pPr>
+        <w:ind w:left="2160" w:hanging="360"/>
+      </w:pPr>
+      <w:rPr>
+        <w:rFonts w:ascii="Wingdings" w:hAnsi="Wingdings" w:hint="default"/>
+      </w:rPr>
+    </w:lvl>
+    <w:lvl w:ilvl="3" w:tplc="08090001" w:tentative="1">
+      <w:start w:val="1"/>
+      <w:numFmt w:val="bullet"/>
+      <w:lvlText w:val=""/>
+      <w:lvlJc w:val="left"/>
+      <w:pPr>
+        <w:ind w:left="2880" w:hanging="360"/>
+      </w:pPr>
+      <w:rPr>
+        <w:rFonts w:ascii="Symbol" w:hAnsi="Symbol" w:hint="default"/>
+      </w:rPr>
+    </w:lvl>
+    <w:lvl w:ilvl="4" w:tplc="08090003" w:tentative="1">
+      <w:start w:val="1"/>
+      <w:numFmt w:val="bullet"/>
+      <w:lvlText w:val="o"/>
+      <w:lvlJc w:val="left"/>
+      <w:pPr>
+        <w:ind w:left="3600" w:hanging="360"/>
+      </w:pPr>
+      <w:rPr>
+        <w:rFonts w:ascii="Courier New" w:hAnsi="Courier New" w:cs="Courier New" w:hint="default"/>
+      </w:rPr>
+    </w:lvl>
+    <w:lvl w:ilvl="5" w:tplc="08090005" w:tentative="1">
+      <w:start w:val="1"/>
+      <w:numFmt w:val="bullet"/>
+      <w:lvlText w:val=""/>
+      <w:lvlJc w:val="left"/>
+      <w:pPr>
+        <w:ind w:left="4320" w:hanging="360"/>
+      </w:pPr>
+      <w:rPr>
+        <w:rFonts w:ascii="Wingdings" w:hAnsi="Wingdings" w:hint="default"/>
+      </w:rPr>
+    </w:lvl>
+    <w:lvl w:ilvl="6" w:tplc="08090001" w:tentative="1">
+      <w:start w:val="1"/>
+      <w:numFmt w:val="bullet"/>
+      <w:lvlText w:val=""/>
+      <w:lvlJc w:val="left"/>
+      <w:pPr>
+        <w:ind w:left="5040" w:hanging="360"/>
+      </w:pPr>
+      <w:rPr>
+        <w:rFonts w:ascii="Symbol" w:hAnsi="Symbol" w:hint="default"/>
+      </w:rPr>
+    </w:lvl>
+    <w:lvl w:ilvl="7" w:tplc="08090003" w:tentative="1">
+      <w:start w:val="1"/>
+      <w:numFmt w:val="bullet"/>
+      <w:lvlText w:val="o"/>
+      <w:lvlJc w:val="left"/>
+      <w:pPr>
+        <w:ind w:left="5760" w:hanging="360"/>
+      </w:pPr>
+      <w:rPr>
+        <w:rFonts w:ascii="Courier New" w:hAnsi="Courier New" w:cs="Courier New" w:hint="default"/>
+      </w:rPr>
+    </w:lvl>
+    <w:lvl w:ilvl="8" w:tplc="08090005" w:tentative="1">
+      <w:start w:val="1"/>
+      <w:numFmt w:val="bullet"/>
+      <w:lvlText w:val=""/>
+      <w:lvlJc w:val="left"/>
+      <w:pPr>
+        <w:ind w:left="6480" w:hanging="360"/>
+      </w:pPr>
+      <w:rPr>
+        <w:rFonts w:ascii="Wingdings" w:hAnsi="Wingdings" w:hint="default"/>
+      </w:rPr>
+    </w:lvl>
+  </w:abstractNum>
+  <w:abstractNum w:abstractNumId="1" w15:restartNumberingAfterBreak="0">
+    <w:nsid w:val="4094235D"/>
+    <w:multiLevelType w:val="hybridMultilevel"/>
+    <w:tmpl w:val="AE7C3D6A"/>
+    <w:lvl w:ilvl="0" w:tplc="08090001">
+      <w:start w:val="1"/>
+      <w:numFmt w:val="bullet"/>
+      <w:lvlText w:val=""/>
+      <w:lvlJc w:val="left"/>
+      <w:pPr>
+        <w:ind w:left="720" w:hanging="360"/>
+      </w:pPr>
+      <w:rPr>
+        <w:rFonts w:ascii="Symbol" w:hAnsi="Symbol" w:hint="default"/>
+      </w:rPr>
+    </w:lvl>
+    <w:lvl w:ilvl="1" w:tplc="08090003" w:tentative="1">
+      <w:start w:val="1"/>
+      <w:numFmt w:val="bullet"/>
+      <w:lvlText w:val="o"/>
+      <w:lvlJc w:val="left"/>
+      <w:pPr>
+        <w:ind w:left="1440" w:hanging="360"/>
+      </w:pPr>
+      <w:rPr>
+        <w:rFonts w:ascii="Courier New" w:hAnsi="Courier New" w:cs="Courier New" w:hint="default"/>
+      </w:rPr>
+    </w:lvl>
+    <w:lvl w:ilvl="2" w:tplc="08090005" w:tentative="1">
+      <w:start w:val="1"/>
+      <w:numFmt w:val="bullet"/>
+      <w:lvlText w:val=""/>
+      <w:lvlJc w:val="left"/>
+      <w:pPr>
+        <w:ind w:left="2160" w:hanging="360"/>
+      </w:pPr>
+      <w:rPr>
+        <w:rFonts w:ascii="Wingdings" w:hAnsi="Wingdings" w:hint="default"/>
+      </w:rPr>
+    </w:lvl>
+    <w:lvl w:ilvl="3" w:tplc="08090001" w:tentative="1">
+      <w:start w:val="1"/>
+      <w:numFmt w:val="bullet"/>
+      <w:lvlText w:val=""/>
+      <w:lvlJc w:val="left"/>
+      <w:pPr>
+        <w:ind w:left="2880" w:hanging="360"/>
+      </w:pPr>
+      <w:rPr>
+        <w:rFonts w:ascii="Symbol" w:hAnsi="Symbol" w:hint="default"/>
+      </w:rPr>
+    </w:lvl>
+    <w:lvl w:ilvl="4" w:tplc="08090003" w:tentative="1">
+      <w:start w:val="1"/>
+      <w:numFmt w:val="bullet"/>
+      <w:lvlText w:val="o"/>
+      <w:lvlJc w:val="left"/>
+      <w:pPr>
+        <w:ind w:left="3600" w:hanging="360"/>
+      </w:pPr>
+      <w:rPr>
+        <w:rFonts w:ascii="Courier New" w:hAnsi="Courier New" w:cs="Courier New" w:hint="default"/>
+      </w:rPr>
+    </w:lvl>
+    <w:lvl w:ilvl="5" w:tplc="08090005" w:tentative="1">
+      <w:start w:val="1"/>
+      <w:numFmt w:val="bullet"/>
+      <w:lvlText w:val=""/>
+      <w:lvlJc w:val="left"/>
+      <w:pPr>
+        <w:ind w:left="4320" w:hanging="360"/>
+      </w:pPr>
+      <w:rPr>
+        <w:rFonts w:ascii="Wingdings" w:hAnsi="Wingdings" w:hint="default"/>
+      </w:rPr>
+    </w:lvl>
+    <w:lvl w:ilvl="6" w:tplc="08090001" w:tentative="1">
+      <w:start w:val="1"/>
+      <w:numFmt w:val="bullet"/>
+      <w:lvlText w:val=""/>
+      <w:lvlJc w:val="left"/>
+      <w:pPr>
+        <w:ind w:left="5040" w:hanging="360"/>
+      </w:pPr>
+      <w:rPr>
+        <w:rFonts w:ascii="Symbol" w:hAnsi="Symbol" w:hint="default"/>
+      </w:rPr>
+    </w:lvl>
+    <w:lvl w:ilvl="7" w:tplc="08090003" w:tentative="1">
+      <w:start w:val="1"/>
+      <w:numFmt w:val="bullet"/>
+      <w:lvlText w:val="o"/>
+      <w:lvlJc w:val="left"/>
+      <w:pPr>
+        <w:ind w:left="5760" w:hanging="360"/>
+      </w:pPr>
+      <w:rPr>
+        <w:rFonts w:ascii="Courier New" w:hAnsi="Courier New" w:cs="Courier New" w:hint="default"/>
+      </w:rPr>
+    </w:lvl>
+    <w:lvl w:ilvl="8" w:tplc="08090005" w:tentative="1">
+      <w:start w:val="1"/>
+      <w:numFmt w:val="bullet"/>
+      <w:lvlText w:val=""/>
+      <w:lvlJc w:val="left"/>
+      <w:pPr>
+        <w:ind w:left="6480" w:hanging="360"/>
+      </w:pPr>
+      <w:rPr>
+        <w:rFonts w:ascii="Wingdings" w:hAnsi="Wingdings" w:hint="default"/>
+      </w:rPr>
+    </w:lvl>
+  </w:abstractNum>
+  <w:abstractNum w:abstractNumId="2" w15:restartNumberingAfterBreak="0">
     <w:nsid w:val="47D02CC2"/>
     <w:multiLevelType w:val="hybridMultilevel"/>
     <w:tmpl w:val="0740636C"/>
@@ -294,7 +768,7 @@
       </w:pPr>
     </w:lvl>
   </w:abstractNum>
-  <w:abstractNum w:abstractNumId="1" w15:restartNumberingAfterBreak="0">
+  <w:abstractNum w:abstractNumId="3" w15:restartNumberingAfterBreak="0">
     <w:nsid w:val="5EAF2321"/>
     <w:multiLevelType w:val="hybridMultilevel"/>
     <w:tmpl w:val="E034CD26"/>
@@ -407,11 +881,133 @@
       </w:rPr>
     </w:lvl>
   </w:abstractNum>
+  <w:abstractNum w:abstractNumId="4" w15:restartNumberingAfterBreak="0">
+    <w:nsid w:val="655258BF"/>
+    <w:multiLevelType w:val="hybridMultilevel"/>
+    <w:tmpl w:val="ACD05BFE"/>
+    <w:lvl w:ilvl="0" w:tplc="08090001">
+      <w:start w:val="1"/>
+      <w:numFmt w:val="bullet"/>
+      <w:lvlText w:val=""/>
+      <w:lvlJc w:val="left"/>
+      <w:pPr>
+        <w:ind w:left="720" w:hanging="360"/>
+      </w:pPr>
+      <w:rPr>
+        <w:rFonts w:ascii="Symbol" w:hAnsi="Symbol" w:hint="default"/>
+      </w:rPr>
+    </w:lvl>
+    <w:lvl w:ilvl="1" w:tplc="08090003">
+      <w:start w:val="1"/>
+      <w:numFmt w:val="bullet"/>
+      <w:lvlText w:val="o"/>
+      <w:lvlJc w:val="left"/>
+      <w:pPr>
+        <w:ind w:left="1440" w:hanging="360"/>
+      </w:pPr>
+      <w:rPr>
+        <w:rFonts w:ascii="Courier New" w:hAnsi="Courier New" w:cs="Courier New" w:hint="default"/>
+      </w:rPr>
+    </w:lvl>
+    <w:lvl w:ilvl="2" w:tplc="08090005" w:tentative="1">
+      <w:start w:val="1"/>
+      <w:numFmt w:val="bullet"/>
+      <w:lvlText w:val=""/>
+      <w:lvlJc w:val="left"/>
+      <w:pPr>
+        <w:ind w:left="2160" w:hanging="360"/>
+      </w:pPr>
+      <w:rPr>
+        <w:rFonts w:ascii="Wingdings" w:hAnsi="Wingdings" w:hint="default"/>
+      </w:rPr>
+    </w:lvl>
+    <w:lvl w:ilvl="3" w:tplc="08090001" w:tentative="1">
+      <w:start w:val="1"/>
+      <w:numFmt w:val="bullet"/>
+      <w:lvlText w:val=""/>
+      <w:lvlJc w:val="left"/>
+      <w:pPr>
+        <w:ind w:left="2880" w:hanging="360"/>
+      </w:pPr>
+      <w:rPr>
+        <w:rFonts w:ascii="Symbol" w:hAnsi="Symbol" w:hint="default"/>
+      </w:rPr>
+    </w:lvl>
+    <w:lvl w:ilvl="4" w:tplc="08090003" w:tentative="1">
+      <w:start w:val="1"/>
+      <w:numFmt w:val="bullet"/>
+      <w:lvlText w:val="o"/>
+      <w:lvlJc w:val="left"/>
+      <w:pPr>
+        <w:ind w:left="3600" w:hanging="360"/>
+      </w:pPr>
+      <w:rPr>
+        <w:rFonts w:ascii="Courier New" w:hAnsi="Courier New" w:cs="Courier New" w:hint="default"/>
+      </w:rPr>
+    </w:lvl>
+    <w:lvl w:ilvl="5" w:tplc="08090005" w:tentative="1">
+      <w:start w:val="1"/>
+      <w:numFmt w:val="bullet"/>
+      <w:lvlText w:val=""/>
+      <w:lvlJc w:val="left"/>
+      <w:pPr>
+        <w:ind w:left="4320" w:hanging="360"/>
+      </w:pPr>
+      <w:rPr>
+        <w:rFonts w:ascii="Wingdings" w:hAnsi="Wingdings" w:hint="default"/>
+      </w:rPr>
+    </w:lvl>
+    <w:lvl w:ilvl="6" w:tplc="08090001" w:tentative="1">
+      <w:start w:val="1"/>
+      <w:numFmt w:val="bullet"/>
+      <w:lvlText w:val=""/>
+      <w:lvlJc w:val="left"/>
+      <w:pPr>
+        <w:ind w:left="5040" w:hanging="360"/>
+      </w:pPr>
+      <w:rPr>
+        <w:rFonts w:ascii="Symbol" w:hAnsi="Symbol" w:hint="default"/>
+      </w:rPr>
+    </w:lvl>
+    <w:lvl w:ilvl="7" w:tplc="08090003" w:tentative="1">
+      <w:start w:val="1"/>
+      <w:numFmt w:val="bullet"/>
+      <w:lvlText w:val="o"/>
+      <w:lvlJc w:val="left"/>
+      <w:pPr>
+        <w:ind w:left="5760" w:hanging="360"/>
+      </w:pPr>
+      <w:rPr>
+        <w:rFonts w:ascii="Courier New" w:hAnsi="Courier New" w:cs="Courier New" w:hint="default"/>
+      </w:rPr>
+    </w:lvl>
+    <w:lvl w:ilvl="8" w:tplc="08090005" w:tentative="1">
+      <w:start w:val="1"/>
+      <w:numFmt w:val="bullet"/>
+      <w:lvlText w:val=""/>
+      <w:lvlJc w:val="left"/>
+      <w:pPr>
+        <w:ind w:left="6480" w:hanging="360"/>
+      </w:pPr>
+      <w:rPr>
+        <w:rFonts w:ascii="Wingdings" w:hAnsi="Wingdings" w:hint="default"/>
+      </w:rPr>
+    </w:lvl>
+  </w:abstractNum>
   <w:num w:numId="1">
+    <w:abstractNumId w:val="3"/>
+  </w:num>
+  <w:num w:numId="2">
+    <w:abstractNumId w:val="2"/>
+  </w:num>
+  <w:num w:numId="3">
     <w:abstractNumId w:val="1"/>
   </w:num>
-  <w:num w:numId="2">
+  <w:num w:numId="4">
     <w:abstractNumId w:val="0"/>
+  </w:num>
+  <w:num w:numId="5">
+    <w:abstractNumId w:val="4"/>
   </w:num>
 </w:numbering>
 </file>

</xml_diff>